<commit_message>
May 15 at 11 pm
</commit_message>
<xml_diff>
--- a/Documents/PortfolioDocument.docx
+++ b/Documents/PortfolioDocument.docx
@@ -412,6 +412,583 @@
         </w:rPr>
       </w:pPr>
     </w:p>
+    <w:p>
+      <w:pPr>
+        <w:pStyle w:val="ListParagraph"/>
+        <w:numPr>
+          <w:ilvl w:val="0"/>
+          <w:numId w:val="3"/>
+        </w:numPr>
+        <w:spacing w:line="276" w:lineRule="auto"/>
+        <w:rPr>
+          <w:b/>
+          <w:bCs/>
+          <w:sz w:val="22"/>
+          <w:szCs w:val="22"/>
+          <w:lang w:val="en-US"/>
+        </w:rPr>
+      </w:pPr>
+      <w:r>
+        <w:rPr>
+          <w:b/>
+          <w:bCs/>
+          <w:sz w:val="22"/>
+          <w:szCs w:val="22"/>
+          <w:lang w:val="en-US"/>
+        </w:rPr>
+        <w:t xml:space="preserve">Introduction/Bio: </w:t>
+      </w:r>
+    </w:p>
+    <w:p>
+      <w:pPr>
+        <w:pStyle w:val="ListParagraph"/>
+        <w:numPr>
+          <w:ilvl w:val="0"/>
+          <w:numId w:val="4"/>
+        </w:numPr>
+        <w:spacing w:line="276" w:lineRule="auto"/>
+        <w:rPr>
+          <w:sz w:val="22"/>
+          <w:szCs w:val="22"/>
+          <w:lang w:val="en-US"/>
+        </w:rPr>
+      </w:pPr>
+      <w:r>
+        <w:rPr>
+          <w:sz w:val="22"/>
+          <w:szCs w:val="22"/>
+          <w:lang w:val="en-US"/>
+        </w:rPr>
+        <w:t>A brief introduction about yourself and your background in software development.</w:t>
+      </w:r>
+    </w:p>
+    <w:p>
+      <w:pPr>
+        <w:pStyle w:val="ListParagraph"/>
+        <w:numPr>
+          <w:ilvl w:val="0"/>
+          <w:numId w:val="4"/>
+        </w:numPr>
+        <w:spacing w:line="276" w:lineRule="auto"/>
+        <w:rPr>
+          <w:sz w:val="22"/>
+          <w:szCs w:val="22"/>
+          <w:lang w:val="en-US"/>
+        </w:rPr>
+      </w:pPr>
+      <w:r>
+        <w:rPr>
+          <w:sz w:val="22"/>
+          <w:szCs w:val="22"/>
+          <w:lang w:val="en-US"/>
+        </w:rPr>
+        <w:t>Consider including your passion for the field and how you learned to develop software.</w:t>
+      </w:r>
+    </w:p>
+    <w:p>
+      <w:pPr>
+        <w:pStyle w:val="ListParagraph"/>
+        <w:numPr>
+          <w:ilvl w:val="0"/>
+          <w:numId w:val="4"/>
+        </w:numPr>
+        <w:spacing w:line="276" w:lineRule="auto"/>
+        <w:rPr>
+          <w:sz w:val="22"/>
+          <w:szCs w:val="22"/>
+          <w:lang w:val="en-US"/>
+        </w:rPr>
+      </w:pPr>
+      <w:r>
+        <w:rPr>
+          <w:sz w:val="22"/>
+          <w:szCs w:val="22"/>
+          <w:lang w:val="en-US"/>
+        </w:rPr>
+        <w:t xml:space="preserve">This is your chance to connect with potential employers and make your portfolio memorable. </w:t>
+      </w:r>
+    </w:p>
+    <w:p>
+      <w:pPr>
+        <w:pStyle w:val="ListParagraph"/>
+        <w:numPr>
+          <w:ilvl w:val="0"/>
+          <w:numId w:val="3"/>
+        </w:numPr>
+        <w:spacing w:line="276" w:lineRule="auto"/>
+        <w:rPr>
+          <w:b/>
+          <w:bCs/>
+          <w:sz w:val="22"/>
+          <w:szCs w:val="22"/>
+          <w:lang w:val="en-US"/>
+        </w:rPr>
+      </w:pPr>
+      <w:r>
+        <w:rPr>
+          <w:b/>
+          <w:bCs/>
+          <w:sz w:val="22"/>
+          <w:szCs w:val="22"/>
+          <w:lang w:val="en-US"/>
+        </w:rPr>
+        <w:t xml:space="preserve">Projects: </w:t>
+      </w:r>
+    </w:p>
+    <w:p>
+      <w:pPr>
+        <w:pStyle w:val="ListParagraph"/>
+        <w:numPr>
+          <w:ilvl w:val="0"/>
+          <w:numId w:val="5"/>
+        </w:numPr>
+        <w:spacing w:line="276" w:lineRule="auto"/>
+        <w:rPr>
+          <w:sz w:val="22"/>
+          <w:szCs w:val="22"/>
+          <w:lang w:val="en-US"/>
+        </w:rPr>
+      </w:pPr>
+      <w:r>
+        <w:rPr>
+          <w:sz w:val="22"/>
+          <w:szCs w:val="22"/>
+          <w:lang w:val="en-US"/>
+        </w:rPr>
+        <w:t>Showcasing your best projects, including both personal projects and those from your career.</w:t>
+      </w:r>
+    </w:p>
+    <w:p>
+      <w:pPr>
+        <w:pStyle w:val="ListParagraph"/>
+        <w:numPr>
+          <w:ilvl w:val="0"/>
+          <w:numId w:val="5"/>
+        </w:numPr>
+        <w:spacing w:line="276" w:lineRule="auto"/>
+        <w:rPr>
+          <w:sz w:val="22"/>
+          <w:szCs w:val="22"/>
+          <w:lang w:val="en-US"/>
+        </w:rPr>
+      </w:pPr>
+      <w:r>
+        <w:rPr>
+          <w:sz w:val="22"/>
+          <w:szCs w:val="22"/>
+          <w:lang w:val="en-US"/>
+        </w:rPr>
+        <w:t>Include a clear description of each project, highlighting your role and the technologies used.</w:t>
+      </w:r>
+    </w:p>
+    <w:p>
+      <w:pPr>
+        <w:pStyle w:val="ListParagraph"/>
+        <w:numPr>
+          <w:ilvl w:val="0"/>
+          <w:numId w:val="5"/>
+        </w:numPr>
+        <w:spacing w:line="276" w:lineRule="auto"/>
+        <w:rPr>
+          <w:sz w:val="22"/>
+          <w:szCs w:val="22"/>
+          <w:lang w:val="en-US"/>
+        </w:rPr>
+      </w:pPr>
+      <w:r>
+        <w:rPr>
+          <w:sz w:val="22"/>
+          <w:szCs w:val="22"/>
+          <w:lang w:val="en-US"/>
+        </w:rPr>
+        <w:t xml:space="preserve">Provide links to live demos or repositories for your projects, if possible. </w:t>
+      </w:r>
+    </w:p>
+    <w:p>
+      <w:pPr>
+        <w:pStyle w:val="ListParagraph"/>
+        <w:numPr>
+          <w:ilvl w:val="0"/>
+          <w:numId w:val="3"/>
+        </w:numPr>
+        <w:spacing w:line="276" w:lineRule="auto"/>
+        <w:rPr>
+          <w:b/>
+          <w:bCs/>
+          <w:sz w:val="22"/>
+          <w:szCs w:val="22"/>
+          <w:lang w:val="en-US"/>
+        </w:rPr>
+      </w:pPr>
+      <w:r>
+        <w:rPr>
+          <w:b/>
+          <w:bCs/>
+          <w:sz w:val="22"/>
+          <w:szCs w:val="22"/>
+          <w:lang w:val="en-US"/>
+        </w:rPr>
+        <w:t xml:space="preserve">Skills &amp; Experience: </w:t>
+      </w:r>
+    </w:p>
+    <w:p>
+      <w:pPr>
+        <w:pStyle w:val="ListParagraph"/>
+        <w:numPr>
+          <w:ilvl w:val="0"/>
+          <w:numId w:val="6"/>
+        </w:numPr>
+        <w:spacing w:line="276" w:lineRule="auto"/>
+        <w:rPr>
+          <w:sz w:val="22"/>
+          <w:szCs w:val="22"/>
+          <w:lang w:val="en-US"/>
+        </w:rPr>
+      </w:pPr>
+      <w:r>
+        <w:rPr>
+          <w:sz w:val="22"/>
+          <w:szCs w:val="22"/>
+          <w:lang w:val="en-US"/>
+        </w:rPr>
+        <w:t>List your relevant programming languages, frameworks, and tools.</w:t>
+      </w:r>
+    </w:p>
+    <w:p>
+      <w:pPr>
+        <w:pStyle w:val="ListParagraph"/>
+        <w:numPr>
+          <w:ilvl w:val="0"/>
+          <w:numId w:val="6"/>
+        </w:numPr>
+        <w:spacing w:line="276" w:lineRule="auto"/>
+        <w:rPr>
+          <w:sz w:val="22"/>
+          <w:szCs w:val="22"/>
+          <w:lang w:val="en-US"/>
+        </w:rPr>
+      </w:pPr>
+      <w:r>
+        <w:rPr>
+          <w:sz w:val="22"/>
+          <w:szCs w:val="22"/>
+          <w:lang w:val="en-US"/>
+        </w:rPr>
+        <w:t xml:space="preserve">Provide context for your experience, explaining how you used your skills in various projects. </w:t>
+      </w:r>
+    </w:p>
+    <w:p>
+      <w:pPr>
+        <w:pStyle w:val="ListParagraph"/>
+        <w:numPr>
+          <w:ilvl w:val="0"/>
+          <w:numId w:val="3"/>
+        </w:numPr>
+        <w:spacing w:line="276" w:lineRule="auto"/>
+        <w:rPr>
+          <w:b/>
+          <w:bCs/>
+          <w:sz w:val="22"/>
+          <w:szCs w:val="22"/>
+          <w:lang w:val="en-US"/>
+        </w:rPr>
+      </w:pPr>
+      <w:r>
+        <w:rPr>
+          <w:b/>
+          <w:bCs/>
+          <w:sz w:val="22"/>
+          <w:szCs w:val="22"/>
+          <w:lang w:val="en-US"/>
+        </w:rPr>
+        <w:t xml:space="preserve">Contact Information &amp; Social Media: </w:t>
+      </w:r>
+    </w:p>
+    <w:p>
+      <w:pPr>
+        <w:pStyle w:val="ListParagraph"/>
+        <w:numPr>
+          <w:ilvl w:val="0"/>
+          <w:numId w:val="7"/>
+        </w:numPr>
+        <w:spacing w:line="276" w:lineRule="auto"/>
+        <w:rPr>
+          <w:sz w:val="22"/>
+          <w:szCs w:val="22"/>
+          <w:lang w:val="en-US"/>
+        </w:rPr>
+      </w:pPr>
+      <w:r>
+        <w:rPr>
+          <w:sz w:val="22"/>
+          <w:szCs w:val="22"/>
+          <w:lang w:val="en-US"/>
+        </w:rPr>
+        <w:t>Include your email address and links to your social media or networking accounts.</w:t>
+      </w:r>
+    </w:p>
+    <w:p>
+      <w:pPr>
+        <w:pStyle w:val="ListParagraph"/>
+        <w:numPr>
+          <w:ilvl w:val="0"/>
+          <w:numId w:val="7"/>
+        </w:numPr>
+        <w:spacing w:line="276" w:lineRule="auto"/>
+        <w:rPr>
+          <w:sz w:val="22"/>
+          <w:szCs w:val="22"/>
+          <w:lang w:val="en-US"/>
+        </w:rPr>
+      </w:pPr>
+      <w:r>
+        <w:rPr>
+          <w:sz w:val="22"/>
+          <w:szCs w:val="22"/>
+          <w:lang w:val="en-US"/>
+        </w:rPr>
+        <w:t xml:space="preserve">This allows potential employers to connect with you and see more of your work. </w:t>
+      </w:r>
+    </w:p>
+    <w:p>
+      <w:pPr>
+        <w:pStyle w:val="ListParagraph"/>
+        <w:numPr>
+          <w:ilvl w:val="0"/>
+          <w:numId w:val="3"/>
+        </w:numPr>
+        <w:spacing w:line="276" w:lineRule="auto"/>
+        <w:rPr>
+          <w:b/>
+          <w:bCs/>
+          <w:sz w:val="22"/>
+          <w:szCs w:val="22"/>
+          <w:lang w:val="en-US"/>
+        </w:rPr>
+      </w:pPr>
+      <w:r>
+        <w:rPr>
+          <w:b/>
+          <w:bCs/>
+          <w:sz w:val="22"/>
+          <w:szCs w:val="22"/>
+          <w:lang w:val="en-US"/>
+        </w:rPr>
+        <w:t xml:space="preserve">Resume &amp; Downloads: </w:t>
+      </w:r>
+    </w:p>
+    <w:p>
+      <w:pPr>
+        <w:pStyle w:val="ListParagraph"/>
+        <w:numPr>
+          <w:ilvl w:val="0"/>
+          <w:numId w:val="8"/>
+        </w:numPr>
+        <w:spacing w:line="276" w:lineRule="auto"/>
+        <w:rPr>
+          <w:sz w:val="22"/>
+          <w:szCs w:val="22"/>
+          <w:lang w:val="en-US"/>
+        </w:rPr>
+      </w:pPr>
+      <w:r>
+        <w:rPr>
+          <w:sz w:val="22"/>
+          <w:szCs w:val="22"/>
+          <w:lang w:val="en-US"/>
+        </w:rPr>
+        <w:t>Offer a downloadable copy of your resume for easy access.</w:t>
+      </w:r>
+    </w:p>
+    <w:p>
+      <w:pPr>
+        <w:pStyle w:val="ListParagraph"/>
+        <w:numPr>
+          <w:ilvl w:val="0"/>
+          <w:numId w:val="8"/>
+        </w:numPr>
+        <w:spacing w:line="276" w:lineRule="auto"/>
+        <w:rPr>
+          <w:sz w:val="22"/>
+          <w:szCs w:val="22"/>
+          <w:lang w:val="en-US"/>
+        </w:rPr>
+      </w:pPr>
+      <w:r>
+        <w:rPr>
+          <w:sz w:val="22"/>
+          <w:szCs w:val="22"/>
+          <w:lang w:val="en-US"/>
+        </w:rPr>
+        <w:t xml:space="preserve">You might also include other relevant documents like a portfolio PDF. </w:t>
+      </w:r>
+    </w:p>
+    <w:p>
+      <w:pPr>
+        <w:pStyle w:val="ListParagraph"/>
+        <w:numPr>
+          <w:ilvl w:val="0"/>
+          <w:numId w:val="3"/>
+        </w:numPr>
+        <w:spacing w:line="276" w:lineRule="auto"/>
+        <w:rPr>
+          <w:b/>
+          <w:bCs/>
+          <w:sz w:val="22"/>
+          <w:szCs w:val="22"/>
+          <w:lang w:val="en-US"/>
+        </w:rPr>
+      </w:pPr>
+      <w:r>
+        <w:rPr>
+          <w:b/>
+          <w:bCs/>
+          <w:sz w:val="22"/>
+          <w:szCs w:val="22"/>
+          <w:lang w:val="en-US"/>
+        </w:rPr>
+        <w:t>Additional Sections (Optional):</w:t>
+      </w:r>
+    </w:p>
+    <w:p>
+      <w:pPr>
+        <w:pStyle w:val="ListParagraph"/>
+        <w:numPr>
+          <w:ilvl w:val="0"/>
+          <w:numId w:val="9"/>
+        </w:numPr>
+        <w:spacing w:line="276" w:lineRule="auto"/>
+        <w:rPr>
+          <w:sz w:val="22"/>
+          <w:szCs w:val="22"/>
+          <w:lang w:val="en-US"/>
+        </w:rPr>
+      </w:pPr>
+      <w:r>
+        <w:rPr>
+          <w:sz w:val="22"/>
+          <w:szCs w:val="22"/>
+          <w:lang w:val="en-US"/>
+        </w:rPr>
+        <w:t xml:space="preserve">Awards or recognition: Highlight any awards or recognition you've received for your work. </w:t>
+      </w:r>
+    </w:p>
+    <w:p>
+      <w:pPr>
+        <w:pStyle w:val="ListParagraph"/>
+        <w:numPr>
+          <w:ilvl w:val="0"/>
+          <w:numId w:val="9"/>
+        </w:numPr>
+        <w:spacing w:line="276" w:lineRule="auto"/>
+        <w:rPr>
+          <w:sz w:val="22"/>
+          <w:szCs w:val="22"/>
+          <w:lang w:val="en-US"/>
+        </w:rPr>
+      </w:pPr>
+      <w:r>
+        <w:rPr>
+          <w:sz w:val="22"/>
+          <w:szCs w:val="22"/>
+          <w:lang w:val="en-US"/>
+        </w:rPr>
+        <w:t xml:space="preserve">Education: Mention your relevant education and any certifications you've obtained. </w:t>
+      </w:r>
+    </w:p>
+    <w:p>
+      <w:pPr>
+        <w:pStyle w:val="ListParagraph"/>
+        <w:numPr>
+          <w:ilvl w:val="0"/>
+          <w:numId w:val="9"/>
+        </w:numPr>
+        <w:spacing w:line="276" w:lineRule="auto"/>
+        <w:rPr>
+          <w:sz w:val="22"/>
+          <w:szCs w:val="22"/>
+          <w:lang w:val="en-US"/>
+        </w:rPr>
+      </w:pPr>
+      <w:r>
+        <w:rPr>
+          <w:sz w:val="22"/>
+          <w:szCs w:val="22"/>
+          <w:lang w:val="en-US"/>
+        </w:rPr>
+        <w:t xml:space="preserve">About Me: This section allows you to express your personality and hobbies, making your portfolio more personal. </w:t>
+      </w:r>
+    </w:p>
+    <w:p>
+      <w:pPr>
+        <w:pStyle w:val="ListParagraph"/>
+        <w:numPr>
+          <w:ilvl w:val="0"/>
+          <w:numId w:val="3"/>
+        </w:numPr>
+        <w:spacing w:line="276" w:lineRule="auto"/>
+        <w:rPr>
+          <w:b/>
+          <w:bCs/>
+          <w:sz w:val="22"/>
+          <w:szCs w:val="22"/>
+          <w:lang w:val="en-US"/>
+        </w:rPr>
+      </w:pPr>
+      <w:r>
+        <w:rPr>
+          <w:b/>
+          <w:bCs/>
+          <w:sz w:val="22"/>
+          <w:szCs w:val="22"/>
+          <w:lang w:val="en-US"/>
+        </w:rPr>
+        <w:t xml:space="preserve">Hosting &amp; Platform: </w:t>
+      </w:r>
+    </w:p>
+    <w:p>
+      <w:pPr>
+        <w:pStyle w:val="ListParagraph"/>
+        <w:numPr>
+          <w:ilvl w:val="0"/>
+          <w:numId w:val="10"/>
+        </w:numPr>
+        <w:spacing w:line="276" w:lineRule="auto"/>
+        <w:rPr>
+          <w:sz w:val="22"/>
+          <w:szCs w:val="22"/>
+          <w:lang w:val="en-US"/>
+        </w:rPr>
+      </w:pPr>
+      <w:r>
+        <w:rPr>
+          <w:sz w:val="22"/>
+          <w:szCs w:val="22"/>
+          <w:lang w:val="en-US"/>
+        </w:rPr>
+        <w:t>Consider hosting your portfolio on a platform like GitHub or your own domain for a professional look.</w:t>
+      </w:r>
+    </w:p>
+    <w:p>
+      <w:pPr>
+        <w:spacing w:line="276" w:lineRule="auto"/>
+        <w:rPr>
+          <w:sz w:val="22"/>
+          <w:szCs w:val="22"/>
+          <w:lang w:val="en-US"/>
+        </w:rPr>
+      </w:pPr>
+    </w:p>
+    <w:p>
+      <w:pPr>
+        <w:spacing w:line="276" w:lineRule="auto"/>
+        <w:rPr>
+          <w:sz w:val="22"/>
+          <w:szCs w:val="22"/>
+          <w:lang w:val="en-US"/>
+        </w:rPr>
+      </w:pPr>
+    </w:p>
     <w:sectPr>
       <w:pgSz w:w="12240" w:h="15840"/>
       <w:pgMar w:top="720" w:right="720" w:bottom="720" w:left="720" w:header="706" w:footer="706" w:gutter="0"/>
@@ -537,8 +1114,1001 @@
       </w:rPr>
     </w:lvl>
   </w:abstractNum>
+  <w:abstractNum w:abstractNumId="1" w15:restartNumberingAfterBreak="0">
+    <w:nsid w:val="034360F6"/>
+    <w:multiLevelType w:val="hybridMultilevel"/>
+    <w:tmpl w:val="F5E87196"/>
+    <w:lvl w:ilvl="0" w:tplc="1009000F">
+      <w:start w:val="1"/>
+      <w:numFmt w:val="decimal"/>
+      <w:lvlText w:val="%1."/>
+      <w:lvlJc w:val="left"/>
+      <w:pPr>
+        <w:ind w:left="720" w:hanging="360"/>
+      </w:pPr>
+    </w:lvl>
+    <w:lvl w:ilvl="1" w:tplc="10090019" w:tentative="1">
+      <w:start w:val="1"/>
+      <w:numFmt w:val="lowerLetter"/>
+      <w:lvlText w:val="%2."/>
+      <w:lvlJc w:val="left"/>
+      <w:pPr>
+        <w:ind w:left="1440" w:hanging="360"/>
+      </w:pPr>
+    </w:lvl>
+    <w:lvl w:ilvl="2" w:tplc="1009001B" w:tentative="1">
+      <w:start w:val="1"/>
+      <w:numFmt w:val="lowerRoman"/>
+      <w:lvlText w:val="%3."/>
+      <w:lvlJc w:val="right"/>
+      <w:pPr>
+        <w:ind w:left="2160" w:hanging="180"/>
+      </w:pPr>
+    </w:lvl>
+    <w:lvl w:ilvl="3" w:tplc="1009000F" w:tentative="1">
+      <w:start w:val="1"/>
+      <w:numFmt w:val="decimal"/>
+      <w:lvlText w:val="%4."/>
+      <w:lvlJc w:val="left"/>
+      <w:pPr>
+        <w:ind w:left="2880" w:hanging="360"/>
+      </w:pPr>
+    </w:lvl>
+    <w:lvl w:ilvl="4" w:tplc="10090019" w:tentative="1">
+      <w:start w:val="1"/>
+      <w:numFmt w:val="lowerLetter"/>
+      <w:lvlText w:val="%5."/>
+      <w:lvlJc w:val="left"/>
+      <w:pPr>
+        <w:ind w:left="3600" w:hanging="360"/>
+      </w:pPr>
+    </w:lvl>
+    <w:lvl w:ilvl="5" w:tplc="1009001B" w:tentative="1">
+      <w:start w:val="1"/>
+      <w:numFmt w:val="lowerRoman"/>
+      <w:lvlText w:val="%6."/>
+      <w:lvlJc w:val="right"/>
+      <w:pPr>
+        <w:ind w:left="4320" w:hanging="180"/>
+      </w:pPr>
+    </w:lvl>
+    <w:lvl w:ilvl="6" w:tplc="1009000F" w:tentative="1">
+      <w:start w:val="1"/>
+      <w:numFmt w:val="decimal"/>
+      <w:lvlText w:val="%7."/>
+      <w:lvlJc w:val="left"/>
+      <w:pPr>
+        <w:ind w:left="5040" w:hanging="360"/>
+      </w:pPr>
+    </w:lvl>
+    <w:lvl w:ilvl="7" w:tplc="10090019" w:tentative="1">
+      <w:start w:val="1"/>
+      <w:numFmt w:val="lowerLetter"/>
+      <w:lvlText w:val="%8."/>
+      <w:lvlJc w:val="left"/>
+      <w:pPr>
+        <w:ind w:left="5760" w:hanging="360"/>
+      </w:pPr>
+    </w:lvl>
+    <w:lvl w:ilvl="8" w:tplc="1009001B" w:tentative="1">
+      <w:start w:val="1"/>
+      <w:numFmt w:val="lowerRoman"/>
+      <w:lvlText w:val="%9."/>
+      <w:lvlJc w:val="right"/>
+      <w:pPr>
+        <w:ind w:left="6480" w:hanging="180"/>
+      </w:pPr>
+    </w:lvl>
+  </w:abstractNum>
+  <w:abstractNum w:abstractNumId="2" w15:restartNumberingAfterBreak="0">
+    <w:nsid w:val="0C7C15D3"/>
+    <w:multiLevelType w:val="hybridMultilevel"/>
+    <w:tmpl w:val="DE88AD74"/>
+    <w:lvl w:ilvl="0" w:tplc="10090001">
+      <w:start w:val="1"/>
+      <w:numFmt w:val="bullet"/>
+      <w:lvlText w:val=""/>
+      <w:lvlJc w:val="left"/>
+      <w:pPr>
+        <w:ind w:left="720" w:hanging="360"/>
+      </w:pPr>
+      <w:rPr>
+        <w:rFonts w:ascii="Symbol" w:hAnsi="Symbol" w:hint="default"/>
+      </w:rPr>
+    </w:lvl>
+    <w:lvl w:ilvl="1" w:tplc="10090003" w:tentative="1">
+      <w:start w:val="1"/>
+      <w:numFmt w:val="bullet"/>
+      <w:lvlText w:val="o"/>
+      <w:lvlJc w:val="left"/>
+      <w:pPr>
+        <w:ind w:left="1440" w:hanging="360"/>
+      </w:pPr>
+      <w:rPr>
+        <w:rFonts w:ascii="Courier New" w:hAnsi="Courier New" w:cs="Courier New" w:hint="default"/>
+      </w:rPr>
+    </w:lvl>
+    <w:lvl w:ilvl="2" w:tplc="10090005" w:tentative="1">
+      <w:start w:val="1"/>
+      <w:numFmt w:val="bullet"/>
+      <w:lvlText w:val=""/>
+      <w:lvlJc w:val="left"/>
+      <w:pPr>
+        <w:ind w:left="2160" w:hanging="360"/>
+      </w:pPr>
+      <w:rPr>
+        <w:rFonts w:ascii="Wingdings" w:hAnsi="Wingdings" w:hint="default"/>
+      </w:rPr>
+    </w:lvl>
+    <w:lvl w:ilvl="3" w:tplc="10090001" w:tentative="1">
+      <w:start w:val="1"/>
+      <w:numFmt w:val="bullet"/>
+      <w:lvlText w:val=""/>
+      <w:lvlJc w:val="left"/>
+      <w:pPr>
+        <w:ind w:left="2880" w:hanging="360"/>
+      </w:pPr>
+      <w:rPr>
+        <w:rFonts w:ascii="Symbol" w:hAnsi="Symbol" w:hint="default"/>
+      </w:rPr>
+    </w:lvl>
+    <w:lvl w:ilvl="4" w:tplc="10090003" w:tentative="1">
+      <w:start w:val="1"/>
+      <w:numFmt w:val="bullet"/>
+      <w:lvlText w:val="o"/>
+      <w:lvlJc w:val="left"/>
+      <w:pPr>
+        <w:ind w:left="3600" w:hanging="360"/>
+      </w:pPr>
+      <w:rPr>
+        <w:rFonts w:ascii="Courier New" w:hAnsi="Courier New" w:cs="Courier New" w:hint="default"/>
+      </w:rPr>
+    </w:lvl>
+    <w:lvl w:ilvl="5" w:tplc="10090005" w:tentative="1">
+      <w:start w:val="1"/>
+      <w:numFmt w:val="bullet"/>
+      <w:lvlText w:val=""/>
+      <w:lvlJc w:val="left"/>
+      <w:pPr>
+        <w:ind w:left="4320" w:hanging="360"/>
+      </w:pPr>
+      <w:rPr>
+        <w:rFonts w:ascii="Wingdings" w:hAnsi="Wingdings" w:hint="default"/>
+      </w:rPr>
+    </w:lvl>
+    <w:lvl w:ilvl="6" w:tplc="10090001" w:tentative="1">
+      <w:start w:val="1"/>
+      <w:numFmt w:val="bullet"/>
+      <w:lvlText w:val=""/>
+      <w:lvlJc w:val="left"/>
+      <w:pPr>
+        <w:ind w:left="5040" w:hanging="360"/>
+      </w:pPr>
+      <w:rPr>
+        <w:rFonts w:ascii="Symbol" w:hAnsi="Symbol" w:hint="default"/>
+      </w:rPr>
+    </w:lvl>
+    <w:lvl w:ilvl="7" w:tplc="10090003" w:tentative="1">
+      <w:start w:val="1"/>
+      <w:numFmt w:val="bullet"/>
+      <w:lvlText w:val="o"/>
+      <w:lvlJc w:val="left"/>
+      <w:pPr>
+        <w:ind w:left="5760" w:hanging="360"/>
+      </w:pPr>
+      <w:rPr>
+        <w:rFonts w:ascii="Courier New" w:hAnsi="Courier New" w:cs="Courier New" w:hint="default"/>
+      </w:rPr>
+    </w:lvl>
+    <w:lvl w:ilvl="8" w:tplc="10090005" w:tentative="1">
+      <w:start w:val="1"/>
+      <w:numFmt w:val="bullet"/>
+      <w:lvlText w:val=""/>
+      <w:lvlJc w:val="left"/>
+      <w:pPr>
+        <w:ind w:left="6480" w:hanging="360"/>
+      </w:pPr>
+      <w:rPr>
+        <w:rFonts w:ascii="Wingdings" w:hAnsi="Wingdings" w:hint="default"/>
+      </w:rPr>
+    </w:lvl>
+  </w:abstractNum>
+  <w:abstractNum w:abstractNumId="3" w15:restartNumberingAfterBreak="0">
+    <w:nsid w:val="163F121C"/>
+    <w:multiLevelType w:val="hybridMultilevel"/>
+    <w:tmpl w:val="F3AA588E"/>
+    <w:lvl w:ilvl="0" w:tplc="10090001">
+      <w:start w:val="1"/>
+      <w:numFmt w:val="bullet"/>
+      <w:lvlText w:val=""/>
+      <w:lvlJc w:val="left"/>
+      <w:pPr>
+        <w:ind w:left="720" w:hanging="360"/>
+      </w:pPr>
+      <w:rPr>
+        <w:rFonts w:ascii="Symbol" w:hAnsi="Symbol" w:hint="default"/>
+      </w:rPr>
+    </w:lvl>
+    <w:lvl w:ilvl="1" w:tplc="10090003" w:tentative="1">
+      <w:start w:val="1"/>
+      <w:numFmt w:val="bullet"/>
+      <w:lvlText w:val="o"/>
+      <w:lvlJc w:val="left"/>
+      <w:pPr>
+        <w:ind w:left="1440" w:hanging="360"/>
+      </w:pPr>
+      <w:rPr>
+        <w:rFonts w:ascii="Courier New" w:hAnsi="Courier New" w:cs="Courier New" w:hint="default"/>
+      </w:rPr>
+    </w:lvl>
+    <w:lvl w:ilvl="2" w:tplc="10090005" w:tentative="1">
+      <w:start w:val="1"/>
+      <w:numFmt w:val="bullet"/>
+      <w:lvlText w:val=""/>
+      <w:lvlJc w:val="left"/>
+      <w:pPr>
+        <w:ind w:left="2160" w:hanging="360"/>
+      </w:pPr>
+      <w:rPr>
+        <w:rFonts w:ascii="Wingdings" w:hAnsi="Wingdings" w:hint="default"/>
+      </w:rPr>
+    </w:lvl>
+    <w:lvl w:ilvl="3" w:tplc="10090001" w:tentative="1">
+      <w:start w:val="1"/>
+      <w:numFmt w:val="bullet"/>
+      <w:lvlText w:val=""/>
+      <w:lvlJc w:val="left"/>
+      <w:pPr>
+        <w:ind w:left="2880" w:hanging="360"/>
+      </w:pPr>
+      <w:rPr>
+        <w:rFonts w:ascii="Symbol" w:hAnsi="Symbol" w:hint="default"/>
+      </w:rPr>
+    </w:lvl>
+    <w:lvl w:ilvl="4" w:tplc="10090003" w:tentative="1">
+      <w:start w:val="1"/>
+      <w:numFmt w:val="bullet"/>
+      <w:lvlText w:val="o"/>
+      <w:lvlJc w:val="left"/>
+      <w:pPr>
+        <w:ind w:left="3600" w:hanging="360"/>
+      </w:pPr>
+      <w:rPr>
+        <w:rFonts w:ascii="Courier New" w:hAnsi="Courier New" w:cs="Courier New" w:hint="default"/>
+      </w:rPr>
+    </w:lvl>
+    <w:lvl w:ilvl="5" w:tplc="10090005" w:tentative="1">
+      <w:start w:val="1"/>
+      <w:numFmt w:val="bullet"/>
+      <w:lvlText w:val=""/>
+      <w:lvlJc w:val="left"/>
+      <w:pPr>
+        <w:ind w:left="4320" w:hanging="360"/>
+      </w:pPr>
+      <w:rPr>
+        <w:rFonts w:ascii="Wingdings" w:hAnsi="Wingdings" w:hint="default"/>
+      </w:rPr>
+    </w:lvl>
+    <w:lvl w:ilvl="6" w:tplc="10090001" w:tentative="1">
+      <w:start w:val="1"/>
+      <w:numFmt w:val="bullet"/>
+      <w:lvlText w:val=""/>
+      <w:lvlJc w:val="left"/>
+      <w:pPr>
+        <w:ind w:left="5040" w:hanging="360"/>
+      </w:pPr>
+      <w:rPr>
+        <w:rFonts w:ascii="Symbol" w:hAnsi="Symbol" w:hint="default"/>
+      </w:rPr>
+    </w:lvl>
+    <w:lvl w:ilvl="7" w:tplc="10090003" w:tentative="1">
+      <w:start w:val="1"/>
+      <w:numFmt w:val="bullet"/>
+      <w:lvlText w:val="o"/>
+      <w:lvlJc w:val="left"/>
+      <w:pPr>
+        <w:ind w:left="5760" w:hanging="360"/>
+      </w:pPr>
+      <w:rPr>
+        <w:rFonts w:ascii="Courier New" w:hAnsi="Courier New" w:cs="Courier New" w:hint="default"/>
+      </w:rPr>
+    </w:lvl>
+    <w:lvl w:ilvl="8" w:tplc="10090005" w:tentative="1">
+      <w:start w:val="1"/>
+      <w:numFmt w:val="bullet"/>
+      <w:lvlText w:val=""/>
+      <w:lvlJc w:val="left"/>
+      <w:pPr>
+        <w:ind w:left="6480" w:hanging="360"/>
+      </w:pPr>
+      <w:rPr>
+        <w:rFonts w:ascii="Wingdings" w:hAnsi="Wingdings" w:hint="default"/>
+      </w:rPr>
+    </w:lvl>
+  </w:abstractNum>
+  <w:abstractNum w:abstractNumId="4" w15:restartNumberingAfterBreak="0">
+    <w:nsid w:val="20B15D1D"/>
+    <w:multiLevelType w:val="hybridMultilevel"/>
+    <w:tmpl w:val="B2284C80"/>
+    <w:lvl w:ilvl="0" w:tplc="10090001">
+      <w:start w:val="1"/>
+      <w:numFmt w:val="bullet"/>
+      <w:lvlText w:val=""/>
+      <w:lvlJc w:val="left"/>
+      <w:pPr>
+        <w:ind w:left="720" w:hanging="360"/>
+      </w:pPr>
+      <w:rPr>
+        <w:rFonts w:ascii="Symbol" w:hAnsi="Symbol" w:hint="default"/>
+      </w:rPr>
+    </w:lvl>
+    <w:lvl w:ilvl="1" w:tplc="10090003" w:tentative="1">
+      <w:start w:val="1"/>
+      <w:numFmt w:val="bullet"/>
+      <w:lvlText w:val="o"/>
+      <w:lvlJc w:val="left"/>
+      <w:pPr>
+        <w:ind w:left="1440" w:hanging="360"/>
+      </w:pPr>
+      <w:rPr>
+        <w:rFonts w:ascii="Courier New" w:hAnsi="Courier New" w:cs="Courier New" w:hint="default"/>
+      </w:rPr>
+    </w:lvl>
+    <w:lvl w:ilvl="2" w:tplc="10090005" w:tentative="1">
+      <w:start w:val="1"/>
+      <w:numFmt w:val="bullet"/>
+      <w:lvlText w:val=""/>
+      <w:lvlJc w:val="left"/>
+      <w:pPr>
+        <w:ind w:left="2160" w:hanging="360"/>
+      </w:pPr>
+      <w:rPr>
+        <w:rFonts w:ascii="Wingdings" w:hAnsi="Wingdings" w:hint="default"/>
+      </w:rPr>
+    </w:lvl>
+    <w:lvl w:ilvl="3" w:tplc="10090001" w:tentative="1">
+      <w:start w:val="1"/>
+      <w:numFmt w:val="bullet"/>
+      <w:lvlText w:val=""/>
+      <w:lvlJc w:val="left"/>
+      <w:pPr>
+        <w:ind w:left="2880" w:hanging="360"/>
+      </w:pPr>
+      <w:rPr>
+        <w:rFonts w:ascii="Symbol" w:hAnsi="Symbol" w:hint="default"/>
+      </w:rPr>
+    </w:lvl>
+    <w:lvl w:ilvl="4" w:tplc="10090003" w:tentative="1">
+      <w:start w:val="1"/>
+      <w:numFmt w:val="bullet"/>
+      <w:lvlText w:val="o"/>
+      <w:lvlJc w:val="left"/>
+      <w:pPr>
+        <w:ind w:left="3600" w:hanging="360"/>
+      </w:pPr>
+      <w:rPr>
+        <w:rFonts w:ascii="Courier New" w:hAnsi="Courier New" w:cs="Courier New" w:hint="default"/>
+      </w:rPr>
+    </w:lvl>
+    <w:lvl w:ilvl="5" w:tplc="10090005" w:tentative="1">
+      <w:start w:val="1"/>
+      <w:numFmt w:val="bullet"/>
+      <w:lvlText w:val=""/>
+      <w:lvlJc w:val="left"/>
+      <w:pPr>
+        <w:ind w:left="4320" w:hanging="360"/>
+      </w:pPr>
+      <w:rPr>
+        <w:rFonts w:ascii="Wingdings" w:hAnsi="Wingdings" w:hint="default"/>
+      </w:rPr>
+    </w:lvl>
+    <w:lvl w:ilvl="6" w:tplc="10090001" w:tentative="1">
+      <w:start w:val="1"/>
+      <w:numFmt w:val="bullet"/>
+      <w:lvlText w:val=""/>
+      <w:lvlJc w:val="left"/>
+      <w:pPr>
+        <w:ind w:left="5040" w:hanging="360"/>
+      </w:pPr>
+      <w:rPr>
+        <w:rFonts w:ascii="Symbol" w:hAnsi="Symbol" w:hint="default"/>
+      </w:rPr>
+    </w:lvl>
+    <w:lvl w:ilvl="7" w:tplc="10090003" w:tentative="1">
+      <w:start w:val="1"/>
+      <w:numFmt w:val="bullet"/>
+      <w:lvlText w:val="o"/>
+      <w:lvlJc w:val="left"/>
+      <w:pPr>
+        <w:ind w:left="5760" w:hanging="360"/>
+      </w:pPr>
+      <w:rPr>
+        <w:rFonts w:ascii="Courier New" w:hAnsi="Courier New" w:cs="Courier New" w:hint="default"/>
+      </w:rPr>
+    </w:lvl>
+    <w:lvl w:ilvl="8" w:tplc="10090005" w:tentative="1">
+      <w:start w:val="1"/>
+      <w:numFmt w:val="bullet"/>
+      <w:lvlText w:val=""/>
+      <w:lvlJc w:val="left"/>
+      <w:pPr>
+        <w:ind w:left="6480" w:hanging="360"/>
+      </w:pPr>
+      <w:rPr>
+        <w:rFonts w:ascii="Wingdings" w:hAnsi="Wingdings" w:hint="default"/>
+      </w:rPr>
+    </w:lvl>
+  </w:abstractNum>
+  <w:abstractNum w:abstractNumId="5" w15:restartNumberingAfterBreak="0">
+    <w:nsid w:val="274C3625"/>
+    <w:multiLevelType w:val="hybridMultilevel"/>
+    <w:tmpl w:val="BC3A6E58"/>
+    <w:lvl w:ilvl="0" w:tplc="1009000F">
+      <w:start w:val="1"/>
+      <w:numFmt w:val="decimal"/>
+      <w:lvlText w:val="%1."/>
+      <w:lvlJc w:val="left"/>
+      <w:pPr>
+        <w:ind w:left="360" w:hanging="360"/>
+      </w:pPr>
+      <w:rPr>
+        <w:rFonts w:hint="default"/>
+      </w:rPr>
+    </w:lvl>
+    <w:lvl w:ilvl="1" w:tplc="10090019" w:tentative="1">
+      <w:start w:val="1"/>
+      <w:numFmt w:val="lowerLetter"/>
+      <w:lvlText w:val="%2."/>
+      <w:lvlJc w:val="left"/>
+      <w:pPr>
+        <w:ind w:left="1080" w:hanging="360"/>
+      </w:pPr>
+    </w:lvl>
+    <w:lvl w:ilvl="2" w:tplc="1009001B" w:tentative="1">
+      <w:start w:val="1"/>
+      <w:numFmt w:val="lowerRoman"/>
+      <w:lvlText w:val="%3."/>
+      <w:lvlJc w:val="right"/>
+      <w:pPr>
+        <w:ind w:left="1800" w:hanging="180"/>
+      </w:pPr>
+    </w:lvl>
+    <w:lvl w:ilvl="3" w:tplc="1009000F" w:tentative="1">
+      <w:start w:val="1"/>
+      <w:numFmt w:val="decimal"/>
+      <w:lvlText w:val="%4."/>
+      <w:lvlJc w:val="left"/>
+      <w:pPr>
+        <w:ind w:left="2520" w:hanging="360"/>
+      </w:pPr>
+    </w:lvl>
+    <w:lvl w:ilvl="4" w:tplc="10090019" w:tentative="1">
+      <w:start w:val="1"/>
+      <w:numFmt w:val="lowerLetter"/>
+      <w:lvlText w:val="%5."/>
+      <w:lvlJc w:val="left"/>
+      <w:pPr>
+        <w:ind w:left="3240" w:hanging="360"/>
+      </w:pPr>
+    </w:lvl>
+    <w:lvl w:ilvl="5" w:tplc="1009001B" w:tentative="1">
+      <w:start w:val="1"/>
+      <w:numFmt w:val="lowerRoman"/>
+      <w:lvlText w:val="%6."/>
+      <w:lvlJc w:val="right"/>
+      <w:pPr>
+        <w:ind w:left="3960" w:hanging="180"/>
+      </w:pPr>
+    </w:lvl>
+    <w:lvl w:ilvl="6" w:tplc="1009000F" w:tentative="1">
+      <w:start w:val="1"/>
+      <w:numFmt w:val="decimal"/>
+      <w:lvlText w:val="%7."/>
+      <w:lvlJc w:val="left"/>
+      <w:pPr>
+        <w:ind w:left="4680" w:hanging="360"/>
+      </w:pPr>
+    </w:lvl>
+    <w:lvl w:ilvl="7" w:tplc="10090019" w:tentative="1">
+      <w:start w:val="1"/>
+      <w:numFmt w:val="lowerLetter"/>
+      <w:lvlText w:val="%8."/>
+      <w:lvlJc w:val="left"/>
+      <w:pPr>
+        <w:ind w:left="5400" w:hanging="360"/>
+      </w:pPr>
+    </w:lvl>
+    <w:lvl w:ilvl="8" w:tplc="1009001B" w:tentative="1">
+      <w:start w:val="1"/>
+      <w:numFmt w:val="lowerRoman"/>
+      <w:lvlText w:val="%9."/>
+      <w:lvlJc w:val="right"/>
+      <w:pPr>
+        <w:ind w:left="6120" w:hanging="180"/>
+      </w:pPr>
+    </w:lvl>
+  </w:abstractNum>
+  <w:abstractNum w:abstractNumId="6" w15:restartNumberingAfterBreak="0">
+    <w:nsid w:val="2CAF6F2D"/>
+    <w:multiLevelType w:val="hybridMultilevel"/>
+    <w:tmpl w:val="B85AD3F8"/>
+    <w:lvl w:ilvl="0" w:tplc="10090001">
+      <w:start w:val="1"/>
+      <w:numFmt w:val="bullet"/>
+      <w:lvlText w:val=""/>
+      <w:lvlJc w:val="left"/>
+      <w:pPr>
+        <w:ind w:left="720" w:hanging="360"/>
+      </w:pPr>
+      <w:rPr>
+        <w:rFonts w:ascii="Symbol" w:hAnsi="Symbol" w:hint="default"/>
+      </w:rPr>
+    </w:lvl>
+    <w:lvl w:ilvl="1" w:tplc="10090003" w:tentative="1">
+      <w:start w:val="1"/>
+      <w:numFmt w:val="bullet"/>
+      <w:lvlText w:val="o"/>
+      <w:lvlJc w:val="left"/>
+      <w:pPr>
+        <w:ind w:left="1440" w:hanging="360"/>
+      </w:pPr>
+      <w:rPr>
+        <w:rFonts w:ascii="Courier New" w:hAnsi="Courier New" w:cs="Courier New" w:hint="default"/>
+      </w:rPr>
+    </w:lvl>
+    <w:lvl w:ilvl="2" w:tplc="10090005" w:tentative="1">
+      <w:start w:val="1"/>
+      <w:numFmt w:val="bullet"/>
+      <w:lvlText w:val=""/>
+      <w:lvlJc w:val="left"/>
+      <w:pPr>
+        <w:ind w:left="2160" w:hanging="360"/>
+      </w:pPr>
+      <w:rPr>
+        <w:rFonts w:ascii="Wingdings" w:hAnsi="Wingdings" w:hint="default"/>
+      </w:rPr>
+    </w:lvl>
+    <w:lvl w:ilvl="3" w:tplc="10090001" w:tentative="1">
+      <w:start w:val="1"/>
+      <w:numFmt w:val="bullet"/>
+      <w:lvlText w:val=""/>
+      <w:lvlJc w:val="left"/>
+      <w:pPr>
+        <w:ind w:left="2880" w:hanging="360"/>
+      </w:pPr>
+      <w:rPr>
+        <w:rFonts w:ascii="Symbol" w:hAnsi="Symbol" w:hint="default"/>
+      </w:rPr>
+    </w:lvl>
+    <w:lvl w:ilvl="4" w:tplc="10090003" w:tentative="1">
+      <w:start w:val="1"/>
+      <w:numFmt w:val="bullet"/>
+      <w:lvlText w:val="o"/>
+      <w:lvlJc w:val="left"/>
+      <w:pPr>
+        <w:ind w:left="3600" w:hanging="360"/>
+      </w:pPr>
+      <w:rPr>
+        <w:rFonts w:ascii="Courier New" w:hAnsi="Courier New" w:cs="Courier New" w:hint="default"/>
+      </w:rPr>
+    </w:lvl>
+    <w:lvl w:ilvl="5" w:tplc="10090005" w:tentative="1">
+      <w:start w:val="1"/>
+      <w:numFmt w:val="bullet"/>
+      <w:lvlText w:val=""/>
+      <w:lvlJc w:val="left"/>
+      <w:pPr>
+        <w:ind w:left="4320" w:hanging="360"/>
+      </w:pPr>
+      <w:rPr>
+        <w:rFonts w:ascii="Wingdings" w:hAnsi="Wingdings" w:hint="default"/>
+      </w:rPr>
+    </w:lvl>
+    <w:lvl w:ilvl="6" w:tplc="10090001" w:tentative="1">
+      <w:start w:val="1"/>
+      <w:numFmt w:val="bullet"/>
+      <w:lvlText w:val=""/>
+      <w:lvlJc w:val="left"/>
+      <w:pPr>
+        <w:ind w:left="5040" w:hanging="360"/>
+      </w:pPr>
+      <w:rPr>
+        <w:rFonts w:ascii="Symbol" w:hAnsi="Symbol" w:hint="default"/>
+      </w:rPr>
+    </w:lvl>
+    <w:lvl w:ilvl="7" w:tplc="10090003" w:tentative="1">
+      <w:start w:val="1"/>
+      <w:numFmt w:val="bullet"/>
+      <w:lvlText w:val="o"/>
+      <w:lvlJc w:val="left"/>
+      <w:pPr>
+        <w:ind w:left="5760" w:hanging="360"/>
+      </w:pPr>
+      <w:rPr>
+        <w:rFonts w:ascii="Courier New" w:hAnsi="Courier New" w:cs="Courier New" w:hint="default"/>
+      </w:rPr>
+    </w:lvl>
+    <w:lvl w:ilvl="8" w:tplc="10090005" w:tentative="1">
+      <w:start w:val="1"/>
+      <w:numFmt w:val="bullet"/>
+      <w:lvlText w:val=""/>
+      <w:lvlJc w:val="left"/>
+      <w:pPr>
+        <w:ind w:left="6480" w:hanging="360"/>
+      </w:pPr>
+      <w:rPr>
+        <w:rFonts w:ascii="Wingdings" w:hAnsi="Wingdings" w:hint="default"/>
+      </w:rPr>
+    </w:lvl>
+  </w:abstractNum>
+  <w:abstractNum w:abstractNumId="7" w15:restartNumberingAfterBreak="0">
+    <w:nsid w:val="50B032B3"/>
+    <w:multiLevelType w:val="hybridMultilevel"/>
+    <w:tmpl w:val="8940C376"/>
+    <w:lvl w:ilvl="0" w:tplc="10090001">
+      <w:start w:val="1"/>
+      <w:numFmt w:val="bullet"/>
+      <w:lvlText w:val=""/>
+      <w:lvlJc w:val="left"/>
+      <w:pPr>
+        <w:ind w:left="720" w:hanging="360"/>
+      </w:pPr>
+      <w:rPr>
+        <w:rFonts w:ascii="Symbol" w:hAnsi="Symbol" w:hint="default"/>
+      </w:rPr>
+    </w:lvl>
+    <w:lvl w:ilvl="1" w:tplc="10090003" w:tentative="1">
+      <w:start w:val="1"/>
+      <w:numFmt w:val="bullet"/>
+      <w:lvlText w:val="o"/>
+      <w:lvlJc w:val="left"/>
+      <w:pPr>
+        <w:ind w:left="1440" w:hanging="360"/>
+      </w:pPr>
+      <w:rPr>
+        <w:rFonts w:ascii="Courier New" w:hAnsi="Courier New" w:cs="Courier New" w:hint="default"/>
+      </w:rPr>
+    </w:lvl>
+    <w:lvl w:ilvl="2" w:tplc="10090005" w:tentative="1">
+      <w:start w:val="1"/>
+      <w:numFmt w:val="bullet"/>
+      <w:lvlText w:val=""/>
+      <w:lvlJc w:val="left"/>
+      <w:pPr>
+        <w:ind w:left="2160" w:hanging="360"/>
+      </w:pPr>
+      <w:rPr>
+        <w:rFonts w:ascii="Wingdings" w:hAnsi="Wingdings" w:hint="default"/>
+      </w:rPr>
+    </w:lvl>
+    <w:lvl w:ilvl="3" w:tplc="10090001" w:tentative="1">
+      <w:start w:val="1"/>
+      <w:numFmt w:val="bullet"/>
+      <w:lvlText w:val=""/>
+      <w:lvlJc w:val="left"/>
+      <w:pPr>
+        <w:ind w:left="2880" w:hanging="360"/>
+      </w:pPr>
+      <w:rPr>
+        <w:rFonts w:ascii="Symbol" w:hAnsi="Symbol" w:hint="default"/>
+      </w:rPr>
+    </w:lvl>
+    <w:lvl w:ilvl="4" w:tplc="10090003" w:tentative="1">
+      <w:start w:val="1"/>
+      <w:numFmt w:val="bullet"/>
+      <w:lvlText w:val="o"/>
+      <w:lvlJc w:val="left"/>
+      <w:pPr>
+        <w:ind w:left="3600" w:hanging="360"/>
+      </w:pPr>
+      <w:rPr>
+        <w:rFonts w:ascii="Courier New" w:hAnsi="Courier New" w:cs="Courier New" w:hint="default"/>
+      </w:rPr>
+    </w:lvl>
+    <w:lvl w:ilvl="5" w:tplc="10090005" w:tentative="1">
+      <w:start w:val="1"/>
+      <w:numFmt w:val="bullet"/>
+      <w:lvlText w:val=""/>
+      <w:lvlJc w:val="left"/>
+      <w:pPr>
+        <w:ind w:left="4320" w:hanging="360"/>
+      </w:pPr>
+      <w:rPr>
+        <w:rFonts w:ascii="Wingdings" w:hAnsi="Wingdings" w:hint="default"/>
+      </w:rPr>
+    </w:lvl>
+    <w:lvl w:ilvl="6" w:tplc="10090001" w:tentative="1">
+      <w:start w:val="1"/>
+      <w:numFmt w:val="bullet"/>
+      <w:lvlText w:val=""/>
+      <w:lvlJc w:val="left"/>
+      <w:pPr>
+        <w:ind w:left="5040" w:hanging="360"/>
+      </w:pPr>
+      <w:rPr>
+        <w:rFonts w:ascii="Symbol" w:hAnsi="Symbol" w:hint="default"/>
+      </w:rPr>
+    </w:lvl>
+    <w:lvl w:ilvl="7" w:tplc="10090003" w:tentative="1">
+      <w:start w:val="1"/>
+      <w:numFmt w:val="bullet"/>
+      <w:lvlText w:val="o"/>
+      <w:lvlJc w:val="left"/>
+      <w:pPr>
+        <w:ind w:left="5760" w:hanging="360"/>
+      </w:pPr>
+      <w:rPr>
+        <w:rFonts w:ascii="Courier New" w:hAnsi="Courier New" w:cs="Courier New" w:hint="default"/>
+      </w:rPr>
+    </w:lvl>
+    <w:lvl w:ilvl="8" w:tplc="10090005" w:tentative="1">
+      <w:start w:val="1"/>
+      <w:numFmt w:val="bullet"/>
+      <w:lvlText w:val=""/>
+      <w:lvlJc w:val="left"/>
+      <w:pPr>
+        <w:ind w:left="6480" w:hanging="360"/>
+      </w:pPr>
+      <w:rPr>
+        <w:rFonts w:ascii="Wingdings" w:hAnsi="Wingdings" w:hint="default"/>
+      </w:rPr>
+    </w:lvl>
+  </w:abstractNum>
+  <w:abstractNum w:abstractNumId="8" w15:restartNumberingAfterBreak="0">
+    <w:nsid w:val="61205B01"/>
+    <w:multiLevelType w:val="hybridMultilevel"/>
+    <w:tmpl w:val="EC3689C8"/>
+    <w:lvl w:ilvl="0" w:tplc="10090001">
+      <w:start w:val="1"/>
+      <w:numFmt w:val="bullet"/>
+      <w:lvlText w:val=""/>
+      <w:lvlJc w:val="left"/>
+      <w:pPr>
+        <w:ind w:left="897" w:hanging="360"/>
+      </w:pPr>
+      <w:rPr>
+        <w:rFonts w:ascii="Symbol" w:hAnsi="Symbol" w:hint="default"/>
+      </w:rPr>
+    </w:lvl>
+    <w:lvl w:ilvl="1" w:tplc="10090003" w:tentative="1">
+      <w:start w:val="1"/>
+      <w:numFmt w:val="bullet"/>
+      <w:lvlText w:val="o"/>
+      <w:lvlJc w:val="left"/>
+      <w:pPr>
+        <w:ind w:left="1617" w:hanging="360"/>
+      </w:pPr>
+      <w:rPr>
+        <w:rFonts w:ascii="Courier New" w:hAnsi="Courier New" w:cs="Courier New" w:hint="default"/>
+      </w:rPr>
+    </w:lvl>
+    <w:lvl w:ilvl="2" w:tplc="10090005" w:tentative="1">
+      <w:start w:val="1"/>
+      <w:numFmt w:val="bullet"/>
+      <w:lvlText w:val=""/>
+      <w:lvlJc w:val="left"/>
+      <w:pPr>
+        <w:ind w:left="2337" w:hanging="360"/>
+      </w:pPr>
+      <w:rPr>
+        <w:rFonts w:ascii="Wingdings" w:hAnsi="Wingdings" w:hint="default"/>
+      </w:rPr>
+    </w:lvl>
+    <w:lvl w:ilvl="3" w:tplc="10090001" w:tentative="1">
+      <w:start w:val="1"/>
+      <w:numFmt w:val="bullet"/>
+      <w:lvlText w:val=""/>
+      <w:lvlJc w:val="left"/>
+      <w:pPr>
+        <w:ind w:left="3057" w:hanging="360"/>
+      </w:pPr>
+      <w:rPr>
+        <w:rFonts w:ascii="Symbol" w:hAnsi="Symbol" w:hint="default"/>
+      </w:rPr>
+    </w:lvl>
+    <w:lvl w:ilvl="4" w:tplc="10090003" w:tentative="1">
+      <w:start w:val="1"/>
+      <w:numFmt w:val="bullet"/>
+      <w:lvlText w:val="o"/>
+      <w:lvlJc w:val="left"/>
+      <w:pPr>
+        <w:ind w:left="3777" w:hanging="360"/>
+      </w:pPr>
+      <w:rPr>
+        <w:rFonts w:ascii="Courier New" w:hAnsi="Courier New" w:cs="Courier New" w:hint="default"/>
+      </w:rPr>
+    </w:lvl>
+    <w:lvl w:ilvl="5" w:tplc="10090005" w:tentative="1">
+      <w:start w:val="1"/>
+      <w:numFmt w:val="bullet"/>
+      <w:lvlText w:val=""/>
+      <w:lvlJc w:val="left"/>
+      <w:pPr>
+        <w:ind w:left="4497" w:hanging="360"/>
+      </w:pPr>
+      <w:rPr>
+        <w:rFonts w:ascii="Wingdings" w:hAnsi="Wingdings" w:hint="default"/>
+      </w:rPr>
+    </w:lvl>
+    <w:lvl w:ilvl="6" w:tplc="10090001" w:tentative="1">
+      <w:start w:val="1"/>
+      <w:numFmt w:val="bullet"/>
+      <w:lvlText w:val=""/>
+      <w:lvlJc w:val="left"/>
+      <w:pPr>
+        <w:ind w:left="5217" w:hanging="360"/>
+      </w:pPr>
+      <w:rPr>
+        <w:rFonts w:ascii="Symbol" w:hAnsi="Symbol" w:hint="default"/>
+      </w:rPr>
+    </w:lvl>
+    <w:lvl w:ilvl="7" w:tplc="10090003" w:tentative="1">
+      <w:start w:val="1"/>
+      <w:numFmt w:val="bullet"/>
+      <w:lvlText w:val="o"/>
+      <w:lvlJc w:val="left"/>
+      <w:pPr>
+        <w:ind w:left="5937" w:hanging="360"/>
+      </w:pPr>
+      <w:rPr>
+        <w:rFonts w:ascii="Courier New" w:hAnsi="Courier New" w:cs="Courier New" w:hint="default"/>
+      </w:rPr>
+    </w:lvl>
+    <w:lvl w:ilvl="8" w:tplc="10090005" w:tentative="1">
+      <w:start w:val="1"/>
+      <w:numFmt w:val="bullet"/>
+      <w:lvlText w:val=""/>
+      <w:lvlJc w:val="left"/>
+      <w:pPr>
+        <w:ind w:left="6657" w:hanging="360"/>
+      </w:pPr>
+      <w:rPr>
+        <w:rFonts w:ascii="Wingdings" w:hAnsi="Wingdings" w:hint="default"/>
+      </w:rPr>
+    </w:lvl>
+  </w:abstractNum>
+  <w:abstractNum w:abstractNumId="9" w15:restartNumberingAfterBreak="0">
+    <w:nsid w:val="66DD6692"/>
+    <w:multiLevelType w:val="hybridMultilevel"/>
+    <w:tmpl w:val="6482483E"/>
+    <w:lvl w:ilvl="0" w:tplc="10090001">
+      <w:start w:val="1"/>
+      <w:numFmt w:val="bullet"/>
+      <w:lvlText w:val=""/>
+      <w:lvlJc w:val="left"/>
+      <w:pPr>
+        <w:ind w:left="720" w:hanging="360"/>
+      </w:pPr>
+      <w:rPr>
+        <w:rFonts w:ascii="Symbol" w:hAnsi="Symbol" w:hint="default"/>
+      </w:rPr>
+    </w:lvl>
+    <w:lvl w:ilvl="1" w:tplc="10090003" w:tentative="1">
+      <w:start w:val="1"/>
+      <w:numFmt w:val="bullet"/>
+      <w:lvlText w:val="o"/>
+      <w:lvlJc w:val="left"/>
+      <w:pPr>
+        <w:ind w:left="1440" w:hanging="360"/>
+      </w:pPr>
+      <w:rPr>
+        <w:rFonts w:ascii="Courier New" w:hAnsi="Courier New" w:cs="Courier New" w:hint="default"/>
+      </w:rPr>
+    </w:lvl>
+    <w:lvl w:ilvl="2" w:tplc="10090005" w:tentative="1">
+      <w:start w:val="1"/>
+      <w:numFmt w:val="bullet"/>
+      <w:lvlText w:val=""/>
+      <w:lvlJc w:val="left"/>
+      <w:pPr>
+        <w:ind w:left="2160" w:hanging="360"/>
+      </w:pPr>
+      <w:rPr>
+        <w:rFonts w:ascii="Wingdings" w:hAnsi="Wingdings" w:hint="default"/>
+      </w:rPr>
+    </w:lvl>
+    <w:lvl w:ilvl="3" w:tplc="10090001" w:tentative="1">
+      <w:start w:val="1"/>
+      <w:numFmt w:val="bullet"/>
+      <w:lvlText w:val=""/>
+      <w:lvlJc w:val="left"/>
+      <w:pPr>
+        <w:ind w:left="2880" w:hanging="360"/>
+      </w:pPr>
+      <w:rPr>
+        <w:rFonts w:ascii="Symbol" w:hAnsi="Symbol" w:hint="default"/>
+      </w:rPr>
+    </w:lvl>
+    <w:lvl w:ilvl="4" w:tplc="10090003" w:tentative="1">
+      <w:start w:val="1"/>
+      <w:numFmt w:val="bullet"/>
+      <w:lvlText w:val="o"/>
+      <w:lvlJc w:val="left"/>
+      <w:pPr>
+        <w:ind w:left="3600" w:hanging="360"/>
+      </w:pPr>
+      <w:rPr>
+        <w:rFonts w:ascii="Courier New" w:hAnsi="Courier New" w:cs="Courier New" w:hint="default"/>
+      </w:rPr>
+    </w:lvl>
+    <w:lvl w:ilvl="5" w:tplc="10090005" w:tentative="1">
+      <w:start w:val="1"/>
+      <w:numFmt w:val="bullet"/>
+      <w:lvlText w:val=""/>
+      <w:lvlJc w:val="left"/>
+      <w:pPr>
+        <w:ind w:left="4320" w:hanging="360"/>
+      </w:pPr>
+      <w:rPr>
+        <w:rFonts w:ascii="Wingdings" w:hAnsi="Wingdings" w:hint="default"/>
+      </w:rPr>
+    </w:lvl>
+    <w:lvl w:ilvl="6" w:tplc="10090001" w:tentative="1">
+      <w:start w:val="1"/>
+      <w:numFmt w:val="bullet"/>
+      <w:lvlText w:val=""/>
+      <w:lvlJc w:val="left"/>
+      <w:pPr>
+        <w:ind w:left="5040" w:hanging="360"/>
+      </w:pPr>
+      <w:rPr>
+        <w:rFonts w:ascii="Symbol" w:hAnsi="Symbol" w:hint="default"/>
+      </w:rPr>
+    </w:lvl>
+    <w:lvl w:ilvl="7" w:tplc="10090003" w:tentative="1">
+      <w:start w:val="1"/>
+      <w:numFmt w:val="bullet"/>
+      <w:lvlText w:val="o"/>
+      <w:lvlJc w:val="left"/>
+      <w:pPr>
+        <w:ind w:left="5760" w:hanging="360"/>
+      </w:pPr>
+      <w:rPr>
+        <w:rFonts w:ascii="Courier New" w:hAnsi="Courier New" w:cs="Courier New" w:hint="default"/>
+      </w:rPr>
+    </w:lvl>
+    <w:lvl w:ilvl="8" w:tplc="10090005" w:tentative="1">
+      <w:start w:val="1"/>
+      <w:numFmt w:val="bullet"/>
+      <w:lvlText w:val=""/>
+      <w:lvlJc w:val="left"/>
+      <w:pPr>
+        <w:ind w:left="6480" w:hanging="360"/>
+      </w:pPr>
+      <w:rPr>
+        <w:rFonts w:ascii="Wingdings" w:hAnsi="Wingdings" w:hint="default"/>
+      </w:rPr>
+    </w:lvl>
+  </w:abstractNum>
   <w:num w:numId="1" w16cid:durableId="1630891775">
     <w:abstractNumId w:val="0"/>
+  </w:num>
+  <w:num w:numId="2" w16cid:durableId="1521747597">
+    <w:abstractNumId w:val="1"/>
+  </w:num>
+  <w:num w:numId="3" w16cid:durableId="1315335636">
+    <w:abstractNumId w:val="5"/>
+  </w:num>
+  <w:num w:numId="4" w16cid:durableId="1526938706">
+    <w:abstractNumId w:val="7"/>
+  </w:num>
+  <w:num w:numId="5" w16cid:durableId="1259867443">
+    <w:abstractNumId w:val="4"/>
+  </w:num>
+  <w:num w:numId="6" w16cid:durableId="297224838">
+    <w:abstractNumId w:val="6"/>
+  </w:num>
+  <w:num w:numId="7" w16cid:durableId="964232397">
+    <w:abstractNumId w:val="9"/>
+  </w:num>
+  <w:num w:numId="8" w16cid:durableId="1444688495">
+    <w:abstractNumId w:val="3"/>
+  </w:num>
+  <w:num w:numId="9" w16cid:durableId="1283655573">
+    <w:abstractNumId w:val="2"/>
+  </w:num>
+  <w:num w:numId="10" w16cid:durableId="1517889577">
+    <w:abstractNumId w:val="8"/>
   </w:num>
 </w:numbering>
 </file>

</xml_diff>

<commit_message>
May 16 2025 at 5 pm
</commit_message>
<xml_diff>
--- a/Documents/PortfolioDocument.docx
+++ b/Documents/PortfolioDocument.docx
@@ -52,6 +52,220 @@
                 <w:lang w:val="en-US"/>
               </w:rPr>
             </w:pPr>
+            <w:r>
+              <w:rPr>
+                <w:sz w:val="22"/>
+                <w:szCs w:val="22"/>
+                <w:lang w:val="en-US"/>
+              </w:rPr>
+              <w:t xml:space="preserve">My name is Perry Olsson. I'm from the Seattle area and I'm interested in helping </w:t>
+            </w:r>
+            <w:proofErr w:type="gramStart"/>
+            <w:r>
+              <w:rPr>
+                <w:sz w:val="22"/>
+                <w:szCs w:val="22"/>
+                <w:lang w:val="en-US"/>
+              </w:rPr>
+              <w:t>engineer</w:t>
+            </w:r>
+            <w:proofErr w:type="gramEnd"/>
+            <w:r>
+              <w:rPr>
+                <w:sz w:val="22"/>
+                <w:szCs w:val="22"/>
+                <w:lang w:val="en-US"/>
+              </w:rPr>
+              <w:t xml:space="preserve"> the future of software and web applications.</w:t>
+            </w:r>
+          </w:p>
+          <w:p>
+            <w:pPr>
+              <w:spacing w:line="276" w:lineRule="auto"/>
+              <w:rPr>
+                <w:sz w:val="22"/>
+                <w:szCs w:val="22"/>
+                <w:lang w:val="en-US"/>
+              </w:rPr>
+            </w:pPr>
+          </w:p>
+          <w:p>
+            <w:pPr>
+              <w:spacing w:line="276" w:lineRule="auto"/>
+              <w:rPr>
+                <w:sz w:val="22"/>
+                <w:szCs w:val="22"/>
+                <w:lang w:val="en-US"/>
+              </w:rPr>
+            </w:pPr>
+            <w:r>
+              <w:rPr>
+                <w:sz w:val="22"/>
+                <w:szCs w:val="22"/>
+                <w:lang w:val="en-US"/>
+              </w:rPr>
+              <w:t xml:space="preserve">I am </w:t>
+            </w:r>
+            <w:proofErr w:type="spellStart"/>
+            <w:proofErr w:type="gramStart"/>
+            <w:r>
+              <w:rPr>
+                <w:sz w:val="22"/>
+                <w:szCs w:val="22"/>
+                <w:lang w:val="en-US"/>
+              </w:rPr>
+              <w:t>a</w:t>
+            </w:r>
+            <w:proofErr w:type="spellEnd"/>
+            <w:proofErr w:type="gramEnd"/>
+            <w:r>
+              <w:rPr>
+                <w:sz w:val="22"/>
+                <w:szCs w:val="22"/>
+                <w:lang w:val="en-US"/>
+              </w:rPr>
+              <w:t xml:space="preserve"> Information Science student with a passion for creating innovative solutions to complex problems. I have a strong background in web development, </w:t>
+            </w:r>
+            <w:proofErr w:type="gramStart"/>
+            <w:r>
+              <w:rPr>
+                <w:sz w:val="22"/>
+                <w:szCs w:val="22"/>
+                <w:lang w:val="en-US"/>
+              </w:rPr>
+              <w:t>data base</w:t>
+            </w:r>
+            <w:proofErr w:type="gramEnd"/>
+            <w:r>
+              <w:rPr>
+                <w:sz w:val="22"/>
+                <w:szCs w:val="22"/>
+                <w:lang w:val="en-US"/>
+              </w:rPr>
+              <w:t xml:space="preserve"> management and a knack for learning new technologies. I am a quick learner and a team player. I am a strong believer in the power of technology to change the world.</w:t>
+            </w:r>
+          </w:p>
+          <w:p>
+            <w:pPr>
+              <w:spacing w:line="276" w:lineRule="auto"/>
+              <w:rPr>
+                <w:sz w:val="22"/>
+                <w:szCs w:val="22"/>
+                <w:lang w:val="en-US"/>
+              </w:rPr>
+            </w:pPr>
+          </w:p>
+          <w:p>
+            <w:pPr>
+              <w:spacing w:line="276" w:lineRule="auto"/>
+              <w:rPr>
+                <w:sz w:val="22"/>
+                <w:szCs w:val="22"/>
+                <w:lang w:val="en-US"/>
+              </w:rPr>
+            </w:pPr>
+            <w:r>
+              <w:rPr>
+                <w:sz w:val="22"/>
+                <w:szCs w:val="22"/>
+                <w:lang w:val="en-US"/>
+              </w:rPr>
+              <w:t xml:space="preserve">Fully committed to the philosophy of life-long learning, I’m a full stack developer with a deep passion for JavaScript, React and all things web development. The unique combination of creativity, logic, technology and never running out of new things to </w:t>
+            </w:r>
+            <w:proofErr w:type="gramStart"/>
+            <w:r>
+              <w:rPr>
+                <w:sz w:val="22"/>
+                <w:szCs w:val="22"/>
+                <w:lang w:val="en-US"/>
+              </w:rPr>
+              <w:t>discover,</w:t>
+            </w:r>
+            <w:proofErr w:type="gramEnd"/>
+            <w:r>
+              <w:rPr>
+                <w:sz w:val="22"/>
+                <w:szCs w:val="22"/>
+                <w:lang w:val="en-US"/>
+              </w:rPr>
+              <w:t xml:space="preserve"> drives my excitement and passion for web development. When I’m not at my computer I like to spend my time reading, keeping fit and playing guitar.</w:t>
+            </w:r>
+          </w:p>
+          <w:p>
+            <w:pPr>
+              <w:spacing w:line="276" w:lineRule="auto"/>
+              <w:rPr>
+                <w:sz w:val="22"/>
+                <w:szCs w:val="22"/>
+                <w:lang w:val="en-US"/>
+              </w:rPr>
+            </w:pPr>
+          </w:p>
+          <w:p>
+            <w:pPr>
+              <w:spacing w:line="276" w:lineRule="auto"/>
+              <w:rPr>
+                <w:sz w:val="22"/>
+                <w:szCs w:val="22"/>
+                <w:lang w:val="en-US"/>
+              </w:rPr>
+            </w:pPr>
+            <w:r>
+              <w:rPr>
+                <w:sz w:val="22"/>
+                <w:szCs w:val="22"/>
+                <w:lang w:val="en-US"/>
+              </w:rPr>
+              <w:t>As a 2024 first division Electronic Engineering graduate, I bring a strong foundation in software development, backend engineering, and Information Technology. I am highly motivated and results-oriented, with a passion for building scalable solutions.</w:t>
+            </w:r>
+          </w:p>
+          <w:p>
+            <w:pPr>
+              <w:spacing w:line="276" w:lineRule="auto"/>
+              <w:rPr>
+                <w:sz w:val="22"/>
+                <w:szCs w:val="22"/>
+                <w:lang w:val="en-US"/>
+              </w:rPr>
+            </w:pPr>
+          </w:p>
+          <w:p>
+            <w:pPr>
+              <w:spacing w:line="276" w:lineRule="auto"/>
+              <w:rPr>
+                <w:sz w:val="22"/>
+                <w:szCs w:val="22"/>
+                <w:lang w:val="en-US"/>
+              </w:rPr>
+            </w:pPr>
+            <w:r>
+              <w:rPr>
+                <w:sz w:val="22"/>
+                <w:szCs w:val="22"/>
+                <w:lang w:val="en-US"/>
+              </w:rPr>
+              <w:t>My curiosity and commitment to innovation drive me to explore and apply advancements in the industry. Equipped with practical experience in Python, Django, and backend engineering, I am eager to contribute effectively to software development teams by building efficient solutions.</w:t>
+            </w:r>
+          </w:p>
+          <w:p>
+            <w:pPr>
+              <w:spacing w:line="276" w:lineRule="auto"/>
+              <w:rPr>
+                <w:sz w:val="22"/>
+                <w:szCs w:val="22"/>
+                <w:lang w:val="en-US"/>
+              </w:rPr>
+            </w:pPr>
+          </w:p>
+          <w:p>
+            <w:pPr>
+              <w:spacing w:line="276" w:lineRule="auto"/>
+              <w:rPr>
+                <w:sz w:val="22"/>
+                <w:szCs w:val="22"/>
+                <w:lang w:val="en-US"/>
+              </w:rPr>
+            </w:pPr>
           </w:p>
         </w:tc>
       </w:tr>
@@ -398,6 +612,374 @@
                 <w:lang w:val="en-US"/>
               </w:rPr>
             </w:pPr>
+          </w:p>
+        </w:tc>
+      </w:tr>
+      <w:tr>
+        <w:tc>
+          <w:tcPr>
+            <w:tcW w:w="1255" w:type="dxa"/>
+            <w:vAlign w:val="center"/>
+          </w:tcPr>
+          <w:p>
+            <w:pPr>
+              <w:spacing w:line="276" w:lineRule="auto"/>
+              <w:rPr>
+                <w:sz w:val="22"/>
+                <w:szCs w:val="22"/>
+                <w:lang w:val="en-US"/>
+              </w:rPr>
+            </w:pPr>
+            <w:r>
+              <w:rPr>
+                <w:sz w:val="22"/>
+                <w:szCs w:val="22"/>
+                <w:lang w:val="en-US"/>
+              </w:rPr>
+              <w:t>About</w:t>
+            </w:r>
+          </w:p>
+        </w:tc>
+        <w:tc>
+          <w:tcPr>
+            <w:tcW w:w="9630" w:type="dxa"/>
+            <w:vAlign w:val="center"/>
+          </w:tcPr>
+          <w:p>
+            <w:pPr>
+              <w:spacing w:line="276" w:lineRule="auto"/>
+              <w:rPr>
+                <w:sz w:val="22"/>
+                <w:szCs w:val="22"/>
+                <w:lang w:val="en-US"/>
+              </w:rPr>
+            </w:pPr>
+          </w:p>
+        </w:tc>
+      </w:tr>
+      <w:tr>
+        <w:tc>
+          <w:tcPr>
+            <w:tcW w:w="1255" w:type="dxa"/>
+            <w:vAlign w:val="center"/>
+          </w:tcPr>
+          <w:p>
+            <w:pPr>
+              <w:spacing w:line="276" w:lineRule="auto"/>
+              <w:rPr>
+                <w:sz w:val="22"/>
+                <w:szCs w:val="22"/>
+                <w:lang w:val="en-US"/>
+              </w:rPr>
+            </w:pPr>
+            <w:r>
+              <w:rPr>
+                <w:sz w:val="22"/>
+                <w:szCs w:val="22"/>
+                <w:lang w:val="en-US"/>
+              </w:rPr>
+              <w:t>Projects</w:t>
+            </w:r>
+          </w:p>
+        </w:tc>
+        <w:tc>
+          <w:tcPr>
+            <w:tcW w:w="9630" w:type="dxa"/>
+            <w:vAlign w:val="center"/>
+          </w:tcPr>
+          <w:p>
+            <w:pPr>
+              <w:spacing w:line="276" w:lineRule="auto"/>
+              <w:rPr>
+                <w:sz w:val="22"/>
+                <w:szCs w:val="22"/>
+                <w:lang w:val="en-US"/>
+              </w:rPr>
+            </w:pPr>
+          </w:p>
+        </w:tc>
+      </w:tr>
+      <w:tr>
+        <w:tc>
+          <w:tcPr>
+            <w:tcW w:w="1255" w:type="dxa"/>
+            <w:vAlign w:val="center"/>
+          </w:tcPr>
+          <w:p>
+            <w:pPr>
+              <w:spacing w:line="276" w:lineRule="auto"/>
+              <w:rPr>
+                <w:sz w:val="22"/>
+                <w:szCs w:val="22"/>
+                <w:lang w:val="en-US"/>
+              </w:rPr>
+            </w:pPr>
+            <w:r>
+              <w:rPr>
+                <w:sz w:val="22"/>
+                <w:szCs w:val="22"/>
+                <w:lang w:val="en-US"/>
+              </w:rPr>
+              <w:t>Skills</w:t>
+            </w:r>
+          </w:p>
+        </w:tc>
+        <w:tc>
+          <w:tcPr>
+            <w:tcW w:w="9630" w:type="dxa"/>
+            <w:vAlign w:val="center"/>
+          </w:tcPr>
+          <w:p>
+            <w:pPr>
+              <w:spacing w:line="276" w:lineRule="auto"/>
+              <w:rPr>
+                <w:sz w:val="22"/>
+                <w:szCs w:val="22"/>
+                <w:lang w:val="en-US"/>
+              </w:rPr>
+            </w:pPr>
+          </w:p>
+        </w:tc>
+      </w:tr>
+      <w:tr>
+        <w:tc>
+          <w:tcPr>
+            <w:tcW w:w="1255" w:type="dxa"/>
+            <w:vAlign w:val="center"/>
+          </w:tcPr>
+          <w:p>
+            <w:pPr>
+              <w:spacing w:line="276" w:lineRule="auto"/>
+              <w:rPr>
+                <w:sz w:val="22"/>
+                <w:szCs w:val="22"/>
+                <w:lang w:val="en-US"/>
+              </w:rPr>
+            </w:pPr>
+            <w:r>
+              <w:rPr>
+                <w:sz w:val="22"/>
+                <w:szCs w:val="22"/>
+                <w:lang w:val="en-US"/>
+              </w:rPr>
+              <w:t>Contact</w:t>
+            </w:r>
+          </w:p>
+        </w:tc>
+        <w:tc>
+          <w:tcPr>
+            <w:tcW w:w="9630" w:type="dxa"/>
+            <w:vAlign w:val="center"/>
+          </w:tcPr>
+          <w:p>
+            <w:pPr>
+              <w:spacing w:line="276" w:lineRule="auto"/>
+              <w:rPr>
+                <w:sz w:val="22"/>
+                <w:szCs w:val="22"/>
+                <w:lang w:val="en-US"/>
+              </w:rPr>
+            </w:pPr>
+          </w:p>
+        </w:tc>
+      </w:tr>
+      <w:tr>
+        <w:tc>
+          <w:tcPr>
+            <w:tcW w:w="1255" w:type="dxa"/>
+            <w:vAlign w:val="center"/>
+          </w:tcPr>
+          <w:p>
+            <w:pPr>
+              <w:spacing w:line="276" w:lineRule="auto"/>
+              <w:rPr>
+                <w:sz w:val="22"/>
+                <w:szCs w:val="22"/>
+                <w:lang w:val="en-US"/>
+              </w:rPr>
+            </w:pPr>
+            <w:r>
+              <w:rPr>
+                <w:sz w:val="22"/>
+                <w:szCs w:val="22"/>
+                <w:lang w:val="en-US"/>
+              </w:rPr>
+              <w:t>Ref</w:t>
+            </w:r>
+          </w:p>
+        </w:tc>
+        <w:tc>
+          <w:tcPr>
+            <w:tcW w:w="9630" w:type="dxa"/>
+            <w:vAlign w:val="center"/>
+          </w:tcPr>
+          <w:p>
+            <w:pPr>
+              <w:spacing w:line="276" w:lineRule="auto"/>
+              <w:rPr>
+                <w:sz w:val="22"/>
+                <w:szCs w:val="22"/>
+                <w:lang w:val="en-US"/>
+              </w:rPr>
+            </w:pPr>
+            <w:hyperlink r:id="rId5" w:history="1">
+              <w:r>
+                <w:rPr>
+                  <w:rStyle w:val="Hyperlink"/>
+                  <w:sz w:val="22"/>
+                  <w:szCs w:val="22"/>
+                  <w:lang w:val="en-US"/>
+                </w:rPr>
+                <w:t>https://benscott.dev/</w:t>
+              </w:r>
+            </w:hyperlink>
+          </w:p>
+          <w:p>
+            <w:pPr>
+              <w:spacing w:line="276" w:lineRule="auto"/>
+              <w:rPr>
+                <w:sz w:val="22"/>
+                <w:szCs w:val="22"/>
+                <w:lang w:val="en-US"/>
+              </w:rPr>
+            </w:pPr>
+            <w:hyperlink r:id="rId6" w:history="1">
+              <w:r>
+                <w:rPr>
+                  <w:rStyle w:val="Hyperlink"/>
+                  <w:sz w:val="22"/>
+                  <w:szCs w:val="22"/>
+                  <w:lang w:val="en-US"/>
+                </w:rPr>
+                <w:t>https://github.com/bscottnz/portfolio-site</w:t>
+              </w:r>
+            </w:hyperlink>
+          </w:p>
+          <w:p>
+            <w:pPr>
+              <w:spacing w:line="276" w:lineRule="auto"/>
+              <w:rPr>
+                <w:sz w:val="22"/>
+                <w:szCs w:val="22"/>
+                <w:lang w:val="en-US"/>
+              </w:rPr>
+            </w:pPr>
+            <w:hyperlink r:id="rId7" w:history="1">
+              <w:r>
+                <w:rPr>
+                  <w:rStyle w:val="Hyperlink"/>
+                  <w:sz w:val="22"/>
+                  <w:szCs w:val="22"/>
+                  <w:lang w:val="en-US"/>
+                </w:rPr>
+                <w:t>https://andrejdeveloper.com/</w:t>
+              </w:r>
+            </w:hyperlink>
+          </w:p>
+          <w:p>
+            <w:pPr>
+              <w:spacing w:line="276" w:lineRule="auto"/>
+              <w:rPr>
+                <w:sz w:val="22"/>
+                <w:szCs w:val="22"/>
+                <w:lang w:val="en-US"/>
+              </w:rPr>
+            </w:pPr>
+            <w:hyperlink r:id="rId8" w:history="1">
+              <w:r>
+                <w:rPr>
+                  <w:rStyle w:val="Hyperlink"/>
+                  <w:sz w:val="22"/>
+                  <w:szCs w:val="22"/>
+                  <w:lang w:val="en-US"/>
+                </w:rPr>
+                <w:t>https://safetpojskic.com/</w:t>
+              </w:r>
+            </w:hyperlink>
+          </w:p>
+          <w:p>
+            <w:pPr>
+              <w:spacing w:line="276" w:lineRule="auto"/>
+              <w:rPr>
+                <w:sz w:val="22"/>
+                <w:szCs w:val="22"/>
+                <w:lang w:val="en-US"/>
+              </w:rPr>
+            </w:pPr>
+            <w:hyperlink r:id="rId9" w:history="1">
+              <w:r>
+                <w:rPr>
+                  <w:rStyle w:val="Hyperlink"/>
+                  <w:sz w:val="22"/>
+                  <w:szCs w:val="22"/>
+                  <w:lang w:val="en-US"/>
+                </w:rPr>
+                <w:t>https://www.perryolsson.com/#about</w:t>
+              </w:r>
+            </w:hyperlink>
+          </w:p>
+          <w:p>
+            <w:pPr>
+              <w:spacing w:line="276" w:lineRule="auto"/>
+              <w:rPr>
+                <w:sz w:val="22"/>
+                <w:szCs w:val="22"/>
+                <w:lang w:val="en-US"/>
+              </w:rPr>
+            </w:pPr>
+            <w:hyperlink r:id="rId10" w:history="1">
+              <w:r>
+                <w:rPr>
+                  <w:rStyle w:val="Hyperlink"/>
+                  <w:sz w:val="22"/>
+                  <w:szCs w:val="22"/>
+                  <w:lang w:val="en-US"/>
+                </w:rPr>
+                <w:t>https://portfolio.sibandallen.co.zw/</w:t>
+              </w:r>
+            </w:hyperlink>
+          </w:p>
+          <w:p>
+            <w:pPr>
+              <w:spacing w:line="276" w:lineRule="auto"/>
+              <w:rPr>
+                <w:sz w:val="22"/>
+                <w:szCs w:val="22"/>
+                <w:lang w:val="en-US"/>
+              </w:rPr>
+            </w:pPr>
+            <w:hyperlink r:id="rId11" w:history="1">
+              <w:r>
+                <w:rPr>
+                  <w:rStyle w:val="Hyperlink"/>
+                  <w:sz w:val="22"/>
+                  <w:szCs w:val="22"/>
+                  <w:lang w:val="en-US"/>
+                </w:rPr>
+                <w:t>https://portfolio-sigma-seven-22.vercel.app/</w:t>
+              </w:r>
+            </w:hyperlink>
+          </w:p>
+          <w:p>
+            <w:pPr>
+              <w:spacing w:line="276" w:lineRule="auto"/>
+              <w:rPr>
+                <w:sz w:val="22"/>
+                <w:szCs w:val="22"/>
+                <w:lang w:val="en-US"/>
+              </w:rPr>
+            </w:pPr>
+            <w:hyperlink r:id="rId12" w:history="1">
+              <w:r>
+                <w:rPr>
+                  <w:rStyle w:val="Hyperlink"/>
+                  <w:sz w:val="22"/>
+                  <w:szCs w:val="22"/>
+                  <w:lang w:val="en-US"/>
+                </w:rPr>
+                <w:t>https://legacyx.ca/</w:t>
+              </w:r>
+            </w:hyperlink>
           </w:p>
         </w:tc>
       </w:tr>
@@ -3049,6 +3631,29 @@
       </w:tblBorders>
     </w:tblPr>
   </w:style>
+  <w:style w:type="character" w:styleId="Hyperlink">
+    <w:name w:val="Hyperlink"/>
+    <w:basedOn w:val="DefaultParagraphFont"/>
+    <w:uiPriority w:val="99"/>
+    <w:unhideWhenUsed/>
+    <w:rsid w:val="00F36BB4"/>
+    <w:rPr>
+      <w:color w:val="467886" w:themeColor="hyperlink"/>
+      <w:u w:val="single"/>
+    </w:rPr>
+  </w:style>
+  <w:style w:type="character" w:styleId="UnresolvedMention">
+    <w:name w:val="Unresolved Mention"/>
+    <w:basedOn w:val="DefaultParagraphFont"/>
+    <w:uiPriority w:val="99"/>
+    <w:semiHidden/>
+    <w:unhideWhenUsed/>
+    <w:rsid w:val="00F36BB4"/>
+    <w:rPr>
+      <w:color w:val="605E5C"/>
+      <w:shd w:val="clear" w:color="auto" w:fill="E1DFDD"/>
+    </w:rPr>
+  </w:style>
 </w:styles>
 </file>
 

</xml_diff>